<commit_message>
math plus & minus
</commit_message>
<xml_diff>
--- a/English/book1-unit5-extend/noun.docx
+++ b/English/book1-unit5-extend/noun.docx
@@ -5134,8 +5134,17 @@
                 <w:sz w:val="36"/>
                 <w:szCs w:val="36"/>
               </w:rPr>
-              <w:t>s</w:t>
-            </w:r>
+              <w:t>b</w:t>
+            </w:r>
+            <w:r>
+              <w:rPr>
+                <w:sz w:val="36"/>
+                <w:szCs w:val="36"/>
+              </w:rPr>
+              <w:t>odies</w:t>
+            </w:r>
+            <w:bookmarkStart w:id="0" w:name="_GoBack"/>
+            <w:bookmarkEnd w:id="0"/>
           </w:p>
         </w:tc>
       </w:tr>
@@ -5629,8 +5638,6 @@
               </w:rPr>
               <w:t>ee</w:t>
             </w:r>
-            <w:bookmarkStart w:id="0" w:name="_GoBack"/>
-            <w:bookmarkEnd w:id="0"/>
             <w:r>
               <w:rPr>
                 <w:sz w:val="36"/>

</xml_diff>